<commit_message>
changes in the docs
</commit_message>
<xml_diff>
--- a/SolutionFiles/Documentations/Cloud Deployment Scenarios.docx
+++ b/SolutionFiles/Documentations/Cloud Deployment Scenarios.docx
@@ -4,11 +4,13 @@
   <w:body>
     <w:p>
       <w:pPr>
+        <w:spacing w:line="360" w:lineRule="auto"/>
         <w:jc w:val="center"/>
         <w:rPr>
-          <w:rFonts w:cstheme="minorHAnsi"/>
+          <w:rFonts w:asciiTheme="majorBidi" w:hAnsiTheme="majorBidi" w:cstheme="majorBidi"/>
           <w:b/>
           <w:bCs/>
+          <w:color w:val="4472C4" w:themeColor="accent1"/>
           <w:sz w:val="36"/>
           <w:szCs w:val="36"/>
           <w:u w:val="single"/>
@@ -16,9 +18,10 @@
       </w:pPr>
       <w:r>
         <w:rPr>
-          <w:rFonts w:cstheme="minorHAnsi"/>
+          <w:rFonts w:asciiTheme="majorBidi" w:hAnsiTheme="majorBidi" w:cstheme="majorBidi"/>
           <w:b/>
           <w:bCs/>
+          <w:color w:val="4472C4" w:themeColor="accent1"/>
           <w:sz w:val="36"/>
           <w:szCs w:val="36"/>
           <w:u w:val="single"/>
@@ -28,13 +31,14 @@
     </w:p>
     <w:p>
       <w:pPr>
+        <w:spacing w:line="360" w:lineRule="auto"/>
         <w:jc w:val="center"/>
         <w:rPr>
           <w:rFonts w:cstheme="minorHAnsi"/>
           <w:b/>
           <w:bCs/>
-          <w:sz w:val="14"/>
-          <w:szCs w:val="14"/>
+          <w:sz w:val="28"/>
+          <w:szCs w:val="28"/>
           <w:u w:val="single"/>
         </w:rPr>
       </w:pPr>
@@ -46,6 +50,7 @@
           <w:ilvl w:val="0"/>
           <w:numId w:val="2"/>
         </w:numPr>
+        <w:spacing w:line="360" w:lineRule="auto"/>
         <w:rPr>
           <w:rFonts w:cstheme="minorHAnsi"/>
           <w:b/>
@@ -82,6 +87,7 @@
           <w:ilvl w:val="1"/>
           <w:numId w:val="3"/>
         </w:numPr>
+        <w:spacing w:line="360" w:lineRule="auto"/>
         <w:rPr>
           <w:rFonts w:cstheme="minorHAnsi"/>
           <w:sz w:val="28"/>
@@ -95,7 +101,7 @@
           <w:sz w:val="28"/>
           <w:szCs w:val="28"/>
         </w:rPr>
-        <w:t>Deploy the HR-UI-MVC app on azure web app</w:t>
+        <w:t xml:space="preserve">Deploy the HR-UI-MVC app on </w:t>
       </w:r>
       <w:r>
         <w:rPr>
@@ -104,7 +110,40 @@
           <w:sz w:val="28"/>
           <w:szCs w:val="28"/>
         </w:rPr>
-        <w:t>.</w:t>
+        <w:t>A</w:t>
+      </w:r>
+      <w:r>
+        <w:rPr>
+          <w:rFonts w:eastAsia="Times New Roman" w:cstheme="minorHAnsi"/>
+          <w:color w:val="000000"/>
+          <w:sz w:val="28"/>
+          <w:szCs w:val="28"/>
+        </w:rPr>
+        <w:t>zure web app.</w:t>
+      </w:r>
+    </w:p>
+    <w:p>
+      <w:pPr>
+        <w:pStyle w:val="ListParagraph"/>
+        <w:numPr>
+          <w:ilvl w:val="2"/>
+          <w:numId w:val="3"/>
+        </w:numPr>
+        <w:spacing w:line="360" w:lineRule="auto"/>
+        <w:rPr>
+          <w:rFonts w:cstheme="minorHAnsi"/>
+          <w:sz w:val="28"/>
+          <w:szCs w:val="28"/>
+        </w:rPr>
+      </w:pPr>
+      <w:r>
+        <w:rPr>
+          <w:rFonts w:eastAsia="Times New Roman" w:cstheme="minorHAnsi"/>
+          <w:color w:val="000000"/>
+          <w:sz w:val="28"/>
+          <w:szCs w:val="28"/>
+        </w:rPr>
+        <w:t>The deployment will be Code-based and not a container-based scenario.</w:t>
       </w:r>
     </w:p>
     <w:p>
@@ -114,6 +153,7 @@
           <w:ilvl w:val="1"/>
           <w:numId w:val="3"/>
         </w:numPr>
+        <w:spacing w:line="360" w:lineRule="auto"/>
         <w:rPr>
           <w:rFonts w:cstheme="minorHAnsi"/>
           <w:sz w:val="28"/>
@@ -136,8 +176,92 @@
           <w:sz w:val="28"/>
           <w:szCs w:val="28"/>
         </w:rPr>
+        <w:t>structure.</w:t>
+      </w:r>
+    </w:p>
+    <w:p>
+      <w:pPr>
+        <w:pStyle w:val="ListParagraph"/>
+        <w:numPr>
+          <w:ilvl w:val="2"/>
+          <w:numId w:val="3"/>
+        </w:numPr>
+        <w:spacing w:line="360" w:lineRule="auto"/>
+        <w:rPr>
+          <w:rFonts w:cstheme="minorHAnsi"/>
+          <w:sz w:val="28"/>
+          <w:szCs w:val="28"/>
+        </w:rPr>
+      </w:pPr>
+      <w:r>
+        <w:rPr>
+          <w:rFonts w:eastAsia="Times New Roman" w:cstheme="minorHAnsi"/>
+          <w:color w:val="000000"/>
+          <w:sz w:val="28"/>
+          <w:szCs w:val="28"/>
+        </w:rPr>
+        <w:t>To be created as a project of type “Azure Resource Group” under the HR solution</w:t>
+      </w:r>
+      <w:r>
+        <w:rPr>
+          <w:rFonts w:eastAsia="Times New Roman" w:cstheme="minorHAnsi"/>
+          <w:color w:val="000000"/>
+          <w:sz w:val="28"/>
+          <w:szCs w:val="28"/>
+        </w:rPr>
+        <w:t>, named “SimpleDeploymentScenario1”</w:t>
+      </w:r>
+      <w:r>
+        <w:rPr>
+          <w:rFonts w:eastAsia="Times New Roman" w:cstheme="minorHAnsi"/>
+          <w:color w:val="000000"/>
+          <w:sz w:val="28"/>
+          <w:szCs w:val="28"/>
+        </w:rPr>
         <w:t>.</w:t>
       </w:r>
+    </w:p>
+    <w:p>
+      <w:pPr>
+        <w:pStyle w:val="ListParagraph"/>
+        <w:numPr>
+          <w:ilvl w:val="2"/>
+          <w:numId w:val="3"/>
+        </w:numPr>
+        <w:spacing w:line="360" w:lineRule="auto"/>
+        <w:rPr>
+          <w:rFonts w:cstheme="minorHAnsi"/>
+          <w:sz w:val="28"/>
+          <w:szCs w:val="28"/>
+        </w:rPr>
+      </w:pPr>
+      <w:r>
+        <w:rPr>
+          <w:rFonts w:cstheme="minorHAnsi"/>
+          <w:sz w:val="28"/>
+          <w:szCs w:val="28"/>
+        </w:rPr>
+        <w:t>QuickStart templates</w:t>
+      </w:r>
+      <w:r>
+        <w:rPr>
+          <w:rFonts w:cstheme="minorHAnsi"/>
+          <w:sz w:val="28"/>
+          <w:szCs w:val="28"/>
+        </w:rPr>
+        <w:t xml:space="preserve">: </w:t>
+      </w:r>
+      <w:hyperlink r:id="rId7" w:history="1">
+        <w:r>
+          <w:rPr>
+            <w:rStyle w:val="Hyperlink"/>
+            <w:rFonts w:cstheme="minorHAnsi"/>
+            <w:sz w:val="28"/>
+            <w:szCs w:val="28"/>
+          </w:rPr>
+          <w:t>https://azure.microsoft.com/en-us/resources/templates/</w:t>
+        </w:r>
+      </w:hyperlink>
     </w:p>
     <w:p>
       <w:pPr>
@@ -146,6 +270,7 @@
           <w:ilvl w:val="1"/>
           <w:numId w:val="3"/>
         </w:numPr>
+        <w:spacing w:line="360" w:lineRule="auto"/>
         <w:rPr>
           <w:rFonts w:cstheme="minorHAnsi"/>
           <w:sz w:val="28"/>
@@ -159,7 +284,142 @@
           <w:sz w:val="28"/>
           <w:szCs w:val="28"/>
         </w:rPr>
-        <w:t>CI/CD pipeline to run the ARM template then to deploy on “Dev” environment.</w:t>
+        <w:t>CI/CD pipeline to run the ARM template</w:t>
+      </w:r>
+      <w:r>
+        <w:rPr>
+          <w:rFonts w:eastAsia="Times New Roman" w:cstheme="minorHAnsi"/>
+          <w:color w:val="000000"/>
+          <w:sz w:val="28"/>
+          <w:szCs w:val="28"/>
+        </w:rPr>
+        <w:t>,</w:t>
+      </w:r>
+      <w:r>
+        <w:rPr>
+          <w:rFonts w:eastAsia="Times New Roman" w:cstheme="minorHAnsi"/>
+          <w:color w:val="000000"/>
+          <w:sz w:val="28"/>
+          <w:szCs w:val="28"/>
+        </w:rPr>
+        <w:t xml:space="preserve"> then deploy</w:t>
+      </w:r>
+      <w:r>
+        <w:rPr>
+          <w:rFonts w:eastAsia="Times New Roman" w:cstheme="minorHAnsi"/>
+          <w:color w:val="000000"/>
+          <w:sz w:val="28"/>
+          <w:szCs w:val="28"/>
+        </w:rPr>
+        <w:t xml:space="preserve"> the app.</w:t>
+      </w:r>
+      <w:r>
+        <w:rPr>
+          <w:rFonts w:eastAsia="Times New Roman" w:cstheme="minorHAnsi"/>
+          <w:color w:val="000000"/>
+          <w:sz w:val="28"/>
+          <w:szCs w:val="28"/>
+        </w:rPr>
+        <w:t xml:space="preserve"> on </w:t>
+      </w:r>
+      <w:r>
+        <w:rPr>
+          <w:rFonts w:eastAsia="Times New Roman" w:cstheme="minorHAnsi"/>
+          <w:color w:val="000000"/>
+          <w:sz w:val="28"/>
+          <w:szCs w:val="28"/>
+        </w:rPr>
+        <w:t xml:space="preserve">the </w:t>
+      </w:r>
+      <w:r>
+        <w:rPr>
+          <w:rFonts w:eastAsia="Times New Roman" w:cstheme="minorHAnsi"/>
+          <w:color w:val="000000"/>
+          <w:sz w:val="28"/>
+          <w:szCs w:val="28"/>
+        </w:rPr>
+        <w:t>“Dev</w:t>
+      </w:r>
+      <w:r>
+        <w:rPr>
+          <w:rFonts w:eastAsia="Times New Roman" w:cstheme="minorHAnsi"/>
+          <w:color w:val="000000"/>
+          <w:sz w:val="28"/>
+          <w:szCs w:val="28"/>
+        </w:rPr>
+        <w:t>elopment</w:t>
+      </w:r>
+      <w:r>
+        <w:rPr>
+          <w:rFonts w:eastAsia="Times New Roman" w:cstheme="minorHAnsi"/>
+          <w:color w:val="000000"/>
+          <w:sz w:val="28"/>
+          <w:szCs w:val="28"/>
+        </w:rPr>
+        <w:t>” environment.</w:t>
+      </w:r>
+    </w:p>
+    <w:p>
+      <w:pPr>
+        <w:pStyle w:val="ListParagraph"/>
+        <w:numPr>
+          <w:ilvl w:val="2"/>
+          <w:numId w:val="3"/>
+        </w:numPr>
+        <w:spacing w:line="360" w:lineRule="auto"/>
+        <w:rPr>
+          <w:rFonts w:cstheme="minorHAnsi"/>
+          <w:sz w:val="28"/>
+          <w:szCs w:val="28"/>
+        </w:rPr>
+      </w:pPr>
+      <w:r>
+        <w:rPr>
+          <w:rFonts w:eastAsia="Times New Roman" w:cstheme="minorHAnsi"/>
+          <w:color w:val="000000"/>
+          <w:sz w:val="28"/>
+          <w:szCs w:val="28"/>
+        </w:rPr>
+        <w:t>Create a resource group first from the portal.</w:t>
+      </w:r>
+    </w:p>
+    <w:p>
+      <w:pPr>
+        <w:pStyle w:val="ListParagraph"/>
+        <w:numPr>
+          <w:ilvl w:val="2"/>
+          <w:numId w:val="3"/>
+        </w:numPr>
+        <w:spacing w:line="360" w:lineRule="auto"/>
+        <w:rPr>
+          <w:rFonts w:cstheme="minorHAnsi"/>
+          <w:sz w:val="28"/>
+          <w:szCs w:val="28"/>
+        </w:rPr>
+      </w:pPr>
+      <w:r>
+        <w:rPr>
+          <w:rFonts w:cstheme="minorHAnsi"/>
+          <w:sz w:val="28"/>
+          <w:szCs w:val="28"/>
+        </w:rPr>
+        <w:t xml:space="preserve">Use the “replace token” to fill the required parameters like (app service name, app name, </w:t>
+      </w:r>
+      <w:r>
+        <w:rPr>
+          <w:rFonts w:cstheme="minorHAnsi"/>
+          <w:sz w:val="28"/>
+          <w:szCs w:val="28"/>
+        </w:rPr>
+        <w:t>SKU</w:t>
+      </w:r>
+      <w:r>
+        <w:rPr>
+          <w:rFonts w:cstheme="minorHAnsi"/>
+          <w:sz w:val="28"/>
+          <w:szCs w:val="28"/>
+        </w:rPr>
+        <w:t>, …)</w:t>
       </w:r>
     </w:p>
     <w:p>
@@ -169,25 +429,49 @@
           <w:ilvl w:val="1"/>
           <w:numId w:val="3"/>
         </w:numPr>
-        <w:rPr>
-          <w:rFonts w:cstheme="minorHAnsi"/>
-          <w:sz w:val="28"/>
-          <w:szCs w:val="28"/>
-        </w:rPr>
-      </w:pPr>
-      <w:r>
-        <w:rPr>
-          <w:rFonts w:eastAsia="Times New Roman" w:cstheme="minorHAnsi"/>
-          <w:color w:val="000000"/>
-          <w:sz w:val="28"/>
-          <w:szCs w:val="28"/>
-        </w:rPr>
-        <w:t>C</w:t>
+        <w:spacing w:line="360" w:lineRule="auto"/>
+        <w:rPr>
+          <w:rFonts w:cstheme="minorHAnsi"/>
+          <w:sz w:val="28"/>
+          <w:szCs w:val="28"/>
+        </w:rPr>
+      </w:pPr>
+      <w:r>
+        <w:rPr>
+          <w:rFonts w:cstheme="minorHAnsi"/>
+          <w:sz w:val="28"/>
+          <w:szCs w:val="28"/>
+        </w:rPr>
+        <w:t>Update the ARM template to provision a new SQL server database.</w:t>
       </w:r>
     </w:p>
     <w:p>
       <w:pPr>
         <w:pStyle w:val="ListParagraph"/>
+        <w:numPr>
+          <w:ilvl w:val="1"/>
+          <w:numId w:val="3"/>
+        </w:numPr>
+        <w:spacing w:line="360" w:lineRule="auto"/>
+        <w:rPr>
+          <w:rFonts w:cstheme="minorHAnsi"/>
+          <w:sz w:val="28"/>
+          <w:szCs w:val="28"/>
+        </w:rPr>
+      </w:pPr>
+      <w:r>
+        <w:rPr>
+          <w:rFonts w:cstheme="minorHAnsi"/>
+          <w:sz w:val="28"/>
+          <w:szCs w:val="28"/>
+        </w:rPr>
+        <w:t>Update the ARM template to change the Web App. SKU and create a new “Staging” Environment.</w:t>
+      </w:r>
+    </w:p>
+    <w:p>
+      <w:pPr>
+        <w:pStyle w:val="ListParagraph"/>
+        <w:spacing w:line="360" w:lineRule="auto"/>
         <w:ind w:left="1440"/>
         <w:rPr>
           <w:rFonts w:cstheme="minorHAnsi"/>
@@ -203,6 +487,7 @@
           <w:ilvl w:val="0"/>
           <w:numId w:val="2"/>
         </w:numPr>
+        <w:spacing w:line="360" w:lineRule="auto"/>
         <w:rPr>
           <w:rFonts w:cstheme="minorHAnsi"/>
           <w:b/>
@@ -219,27 +504,7 @@
           <w:sz w:val="28"/>
           <w:szCs w:val="28"/>
         </w:rPr>
-        <w:t>Simple Deployment Scenario #</w:t>
-      </w:r>
-      <w:r>
-        <w:rPr>
-          <w:rFonts w:cstheme="minorHAnsi"/>
-          <w:b/>
-          <w:bCs/>
-          <w:sz w:val="28"/>
-          <w:szCs w:val="28"/>
-        </w:rPr>
-        <w:t>2</w:t>
-      </w:r>
-      <w:r>
-        <w:rPr>
-          <w:rFonts w:cstheme="minorHAnsi"/>
-          <w:b/>
-          <w:bCs/>
-          <w:sz w:val="28"/>
-          <w:szCs w:val="28"/>
-        </w:rPr>
-        <w:t>:</w:t>
+        <w:t>Simple Deployment Scenario #2:</w:t>
       </w:r>
     </w:p>
     <w:p>
@@ -249,6 +514,7 @@
           <w:ilvl w:val="0"/>
           <w:numId w:val="4"/>
         </w:numPr>
+        <w:spacing w:line="360" w:lineRule="auto"/>
         <w:rPr>
           <w:rFonts w:eastAsia="Times New Roman" w:cstheme="minorHAnsi"/>
           <w:color w:val="000000"/>
@@ -260,6 +526,7 @@
     <w:p>
       <w:pPr>
         <w:pStyle w:val="ListParagraph"/>
+        <w:spacing w:line="360" w:lineRule="auto"/>
         <w:ind w:left="1440"/>
         <w:rPr>
           <w:rFonts w:eastAsia="Times New Roman" w:cstheme="minorHAnsi"/>
@@ -276,6 +543,7 @@
           <w:ilvl w:val="0"/>
           <w:numId w:val="2"/>
         </w:numPr>
+        <w:spacing w:line="360" w:lineRule="auto"/>
         <w:rPr>
           <w:rFonts w:cstheme="minorHAnsi"/>
           <w:b/>
@@ -292,37 +560,7 @@
           <w:sz w:val="28"/>
           <w:szCs w:val="28"/>
         </w:rPr>
-        <w:t xml:space="preserve">Simple </w:t>
-      </w:r>
-      <w:r>
-        <w:rPr>
-          <w:rFonts w:cstheme="minorHAnsi"/>
-          <w:b/>
-          <w:bCs/>
-          <w:sz w:val="28"/>
-          <w:szCs w:val="28"/>
-        </w:rPr>
-        <w:t>Deployment Scenario #</w:t>
-      </w:r>
-      <w:r>
-        <w:rPr>
-          <w:rFonts w:cstheme="minorHAnsi"/>
-          <w:b/>
-          <w:bCs/>
-          <w:sz w:val="28"/>
-          <w:szCs w:val="28"/>
-        </w:rPr>
-        <w:t>3</w:t>
-      </w:r>
-      <w:r>
-        <w:rPr>
-          <w:rFonts w:cstheme="minorHAnsi"/>
-          <w:b/>
-          <w:bCs/>
-          <w:sz w:val="28"/>
-          <w:szCs w:val="28"/>
-        </w:rPr>
-        <w:t>:</w:t>
+        <w:t>Simple Deployment Scenario #3:</w:t>
       </w:r>
     </w:p>
     <w:p>
@@ -332,6 +570,7 @@
           <w:ilvl w:val="0"/>
           <w:numId w:val="5"/>
         </w:numPr>
+        <w:spacing w:line="360" w:lineRule="auto"/>
         <w:rPr>
           <w:rFonts w:eastAsia="Times New Roman" w:cstheme="minorHAnsi"/>
           <w:color w:val="000000"/>
@@ -343,6 +582,7 @@
     <w:p>
       <w:pPr>
         <w:pStyle w:val="ListParagraph"/>
+        <w:spacing w:line="360" w:lineRule="auto"/>
         <w:ind w:left="1440"/>
         <w:rPr>
           <w:rFonts w:eastAsia="Times New Roman" w:cstheme="minorHAnsi"/>
@@ -359,6 +599,7 @@
           <w:ilvl w:val="0"/>
           <w:numId w:val="2"/>
         </w:numPr>
+        <w:spacing w:line="360" w:lineRule="auto"/>
         <w:rPr>
           <w:rFonts w:cstheme="minorHAnsi"/>
           <w:b/>
@@ -375,37 +616,7 @@
           <w:sz w:val="28"/>
           <w:szCs w:val="28"/>
         </w:rPr>
-        <w:t xml:space="preserve">Simple </w:t>
-      </w:r>
-      <w:r>
-        <w:rPr>
-          <w:rFonts w:cstheme="minorHAnsi"/>
-          <w:b/>
-          <w:bCs/>
-          <w:sz w:val="28"/>
-          <w:szCs w:val="28"/>
-        </w:rPr>
-        <w:t>Deployment Scenario #</w:t>
-      </w:r>
-      <w:r>
-        <w:rPr>
-          <w:rFonts w:cstheme="minorHAnsi"/>
-          <w:b/>
-          <w:bCs/>
-          <w:sz w:val="28"/>
-          <w:szCs w:val="28"/>
-        </w:rPr>
-        <w:t>4</w:t>
-      </w:r>
-      <w:r>
-        <w:rPr>
-          <w:rFonts w:cstheme="minorHAnsi"/>
-          <w:b/>
-          <w:bCs/>
-          <w:sz w:val="28"/>
-          <w:szCs w:val="28"/>
-        </w:rPr>
-        <w:t>:</w:t>
+        <w:t>Simple Deployment Scenario #4:</w:t>
       </w:r>
     </w:p>
     <w:p>
@@ -415,6 +626,7 @@
           <w:ilvl w:val="1"/>
           <w:numId w:val="2"/>
         </w:numPr>
+        <w:spacing w:line="360" w:lineRule="auto"/>
         <w:rPr>
           <w:rFonts w:eastAsia="Times New Roman" w:cstheme="minorHAnsi"/>
           <w:color w:val="000000"/>
@@ -426,6 +638,7 @@
     <w:p>
       <w:pPr>
         <w:pStyle w:val="ListParagraph"/>
+        <w:spacing w:line="360" w:lineRule="auto"/>
         <w:ind w:left="1440"/>
         <w:rPr>
           <w:rFonts w:eastAsia="Times New Roman" w:cstheme="minorHAnsi"/>
@@ -442,6 +655,7 @@
           <w:ilvl w:val="0"/>
           <w:numId w:val="2"/>
         </w:numPr>
+        <w:spacing w:line="360" w:lineRule="auto"/>
         <w:rPr>
           <w:rFonts w:cstheme="minorHAnsi"/>
           <w:b/>
@@ -468,6 +682,7 @@
           <w:ilvl w:val="1"/>
           <w:numId w:val="2"/>
         </w:numPr>
+        <w:spacing w:line="360" w:lineRule="auto"/>
         <w:rPr>
           <w:rFonts w:eastAsia="Times New Roman" w:cstheme="minorHAnsi"/>
           <w:color w:val="000000"/>
@@ -476,16 +691,72 @@
         </w:rPr>
       </w:pPr>
     </w:p>
-    <w:p/>
-    <w:p/>
-    <w:p/>
-    <w:p/>
-    <w:p/>
-    <w:p/>
-    <w:p/>
+    <w:p>
+      <w:pPr>
+        <w:spacing w:line="360" w:lineRule="auto"/>
+        <w:rPr>
+          <w:sz w:val="28"/>
+          <w:szCs w:val="28"/>
+        </w:rPr>
+      </w:pPr>
+    </w:p>
+    <w:p>
+      <w:pPr>
+        <w:spacing w:line="360" w:lineRule="auto"/>
+        <w:rPr>
+          <w:sz w:val="28"/>
+          <w:szCs w:val="28"/>
+        </w:rPr>
+      </w:pPr>
+    </w:p>
+    <w:p>
+      <w:pPr>
+        <w:spacing w:line="360" w:lineRule="auto"/>
+        <w:rPr>
+          <w:sz w:val="28"/>
+          <w:szCs w:val="28"/>
+        </w:rPr>
+      </w:pPr>
+    </w:p>
+    <w:p>
+      <w:pPr>
+        <w:spacing w:line="360" w:lineRule="auto"/>
+        <w:rPr>
+          <w:sz w:val="28"/>
+          <w:szCs w:val="28"/>
+        </w:rPr>
+      </w:pPr>
+    </w:p>
+    <w:p>
+      <w:pPr>
+        <w:spacing w:line="360" w:lineRule="auto"/>
+        <w:rPr>
+          <w:sz w:val="28"/>
+          <w:szCs w:val="28"/>
+        </w:rPr>
+      </w:pPr>
+    </w:p>
+    <w:p>
+      <w:pPr>
+        <w:spacing w:line="360" w:lineRule="auto"/>
+        <w:rPr>
+          <w:sz w:val="28"/>
+          <w:szCs w:val="28"/>
+        </w:rPr>
+      </w:pPr>
+    </w:p>
+    <w:p>
+      <w:pPr>
+        <w:spacing w:line="360" w:lineRule="auto"/>
+        <w:rPr>
+          <w:sz w:val="28"/>
+          <w:szCs w:val="28"/>
+        </w:rPr>
+      </w:pPr>
+    </w:p>
     <w:sectPr>
-      <w:footerReference w:type="even" r:id="rId7"/>
-      <w:footerReference w:type="first" r:id="rId8"/>
+      <w:footerReference w:type="even" r:id="rId8"/>
+      <w:footerReference w:type="first" r:id="rId9"/>
       <w:pgSz w:w="15840" w:h="12240" w:orient="landscape"/>
       <w:pgMar w:top="720" w:right="720" w:bottom="720" w:left="720" w:header="720" w:footer="720" w:gutter="0"/>
       <w:cols w:space="720"/>
@@ -615,7 +886,6 @@
               <v:path gradientshapeok="t" o:connecttype="rect"/>
             </v:shapetype>
             <v:shape id="Text Box 2" o:spid="_x0000_s1026" type="#_x0000_t202" alt="Internal-داخلي" style="position:absolute;margin-left:0;margin-top:.05pt;width:34.95pt;height:34.95pt;z-index:251659264;visibility:visible;mso-wrap-style:none;mso-wrap-distance-left:0;mso-wrap-distance-top:0;mso-wrap-distance-right:0;mso-wrap-distance-bottom:0;mso-position-horizontal:left;mso-position-horizontal-relative:left-margin-area;mso-position-vertical:absolute;mso-position-vertical-relative:text;v-text-anchor:top" o:gfxdata="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" filled="f" stroked="f">
-              <v:fill o:detectmouseclick="t"/>
               <v:textbox style="mso-fit-shape-to-text:t" inset="5pt,0,0,0">
                 <w:txbxContent>
                   <w:p>
@@ -754,7 +1024,6 @@
               <v:path gradientshapeok="t" o:connecttype="rect"/>
             </v:shapetype>
             <v:shape id="Text Box 1" o:spid="_x0000_s1027" type="#_x0000_t202" alt="Internal-داخلي" style="position:absolute;margin-left:0;margin-top:.05pt;width:34.95pt;height:34.95pt;z-index:251658240;visibility:visible;mso-wrap-style:none;mso-wrap-distance-left:0;mso-wrap-distance-top:0;mso-wrap-distance-right:0;mso-wrap-distance-bottom:0;mso-position-horizontal:left;mso-position-horizontal-relative:left-margin-area;mso-position-vertical:absolute;mso-position-vertical-relative:text;v-text-anchor:top" o:gfxdata="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" filled="f" stroked="f">
-              <v:fill o:detectmouseclick="t"/>
               <v:textbox style="mso-fit-shape-to-text:t" inset="5pt,0,0,0">
                 <w:txbxContent>
                   <w:p>
@@ -847,7 +1116,7 @@
         <w:ind w:left="1440" w:hanging="360"/>
       </w:pPr>
     </w:lvl>
-    <w:lvl w:ilvl="2" w:tplc="0409001B" w:tentative="1">
+    <w:lvl w:ilvl="2" w:tplc="0409001B">
       <w:start w:val="1"/>
       <w:numFmt w:val="lowerRoman"/>
       <w:lvlText w:val="%3."/>
@@ -1938,6 +2207,29 @@
       <w:contextualSpacing/>
     </w:pPr>
   </w:style>
+  <w:style w:type="character" w:styleId="Hyperlink">
+    <w:name w:val="Hyperlink"/>
+    <w:basedOn w:val="DefaultParagraphFont"/>
+    <w:uiPriority w:val="99"/>
+    <w:unhideWhenUsed/>
+    <w:rsid w:val="00325B4A"/>
+    <w:rPr>
+      <w:color w:val="0563C1" w:themeColor="hyperlink"/>
+      <w:u w:val="single"/>
+    </w:rPr>
+  </w:style>
+  <w:style w:type="character" w:styleId="UnresolvedMention">
+    <w:name w:val="Unresolved Mention"/>
+    <w:basedOn w:val="DefaultParagraphFont"/>
+    <w:uiPriority w:val="99"/>
+    <w:semiHidden/>
+    <w:unhideWhenUsed/>
+    <w:rsid w:val="00325B4A"/>
+    <w:rPr>
+      <w:color w:val="605E5C"/>
+      <w:shd w:val="clear" w:color="auto" w:fill="E1DFDD"/>
+    </w:rPr>
+  </w:style>
 </w:styles>
 </file>
 

</xml_diff>